<commit_message>
updated spec to contain repo link
</commit_message>
<xml_diff>
--- a/documentation/Project Specification.docx
+++ b/documentation/Project Specification.docx
@@ -254,13 +254,7 @@
         <w:t xml:space="preserve"> will be created</w:t>
       </w:r>
       <w:r>
-        <w:t xml:space="preserve"> using CycleGAN as a base with an </w:t>
-      </w:r>
-      <w:r>
-        <w:t>EfficientNet</w:t>
-      </w:r>
-      <w:r>
-        <w:t xml:space="preserve"> architecture for the generators. I am also planning on using denoising methods to obtain a high</w:t>
+        <w:t xml:space="preserve"> using CycleGAN as a base with an EfficientNet architecture for the generators. I am also planning on using denoising methods to obtain a high</w:t>
       </w:r>
       <w:r>
         <w:t>er</w:t>
@@ -640,14 +634,7 @@
           <w:b/>
           <w:bCs/>
         </w:rPr>
-        <w:t>New</w:t>
-      </w:r>
-      <w:r>
-        <w:rPr>
-          <w:b/>
-          <w:bCs/>
-        </w:rPr>
-        <w:t xml:space="preserve"> knowledge</w:t>
+        <w:t>New knowledge</w:t>
       </w:r>
     </w:p>
     <w:p>
@@ -925,14 +912,7 @@
                 <w:b w:val="0"/>
                 <w:bCs w:val="0"/>
               </w:rPr>
-              <w:t>16</w:t>
-            </w:r>
-            <w:r>
-              <w:rPr>
-                <w:b w:val="0"/>
-                <w:bCs w:val="0"/>
-              </w:rPr>
-              <w:t>/11/2020</w:t>
+              <w:t>16/11/2020</w:t>
             </w:r>
           </w:p>
         </w:tc>
@@ -995,14 +975,7 @@
                 <w:b w:val="0"/>
                 <w:bCs w:val="0"/>
               </w:rPr>
-              <w:t>23</w:t>
-            </w:r>
-            <w:r>
-              <w:rPr>
-                <w:b w:val="0"/>
-                <w:bCs w:val="0"/>
-              </w:rPr>
-              <w:t>/11/2020</w:t>
+              <w:t>23/11/2020</w:t>
             </w:r>
           </w:p>
         </w:tc>
@@ -1062,14 +1035,7 @@
                 <w:b w:val="0"/>
                 <w:bCs w:val="0"/>
               </w:rPr>
-              <w:t>30</w:t>
-            </w:r>
-            <w:r>
-              <w:rPr>
-                <w:b w:val="0"/>
-                <w:bCs w:val="0"/>
-              </w:rPr>
-              <w:t>/11/2020</w:t>
+              <w:t>30/11/2020</w:t>
             </w:r>
           </w:p>
         </w:tc>
@@ -1379,14 +1345,7 @@
                 <w:b w:val="0"/>
                 <w:bCs w:val="0"/>
               </w:rPr>
-              <w:t>04/01</w:t>
-            </w:r>
-            <w:r>
-              <w:rPr>
-                <w:b w:val="0"/>
-                <w:bCs w:val="0"/>
-              </w:rPr>
-              <w:t>/2021</w:t>
+              <w:t>04/01/2021</w:t>
             </w:r>
           </w:p>
         </w:tc>
@@ -1446,14 +1405,7 @@
                 <w:b w:val="0"/>
                 <w:bCs w:val="0"/>
               </w:rPr>
-              <w:t>11/01</w:t>
-            </w:r>
-            <w:r>
-              <w:rPr>
-                <w:b w:val="0"/>
-                <w:bCs w:val="0"/>
-              </w:rPr>
-              <w:t>/2021</w:t>
+              <w:t>11/01/2021</w:t>
             </w:r>
           </w:p>
         </w:tc>
@@ -1510,14 +1462,7 @@
                 <w:b w:val="0"/>
                 <w:bCs w:val="0"/>
               </w:rPr>
-              <w:t>18/01</w:t>
-            </w:r>
-            <w:r>
-              <w:rPr>
-                <w:b w:val="0"/>
-                <w:bCs w:val="0"/>
-              </w:rPr>
-              <w:t>/2021</w:t>
+              <w:t>18/01/2021</w:t>
             </w:r>
           </w:p>
         </w:tc>
@@ -1697,14 +1642,7 @@
                 <w:b w:val="0"/>
                 <w:bCs w:val="0"/>
               </w:rPr>
-              <w:t>08/</w:t>
-            </w:r>
-            <w:r>
-              <w:rPr>
-                <w:b w:val="0"/>
-                <w:bCs w:val="0"/>
-              </w:rPr>
-              <w:t>02/2021</w:t>
+              <w:t>08/02/2021</w:t>
             </w:r>
           </w:p>
         </w:tc>
@@ -1761,14 +1699,7 @@
                 <w:b w:val="0"/>
                 <w:bCs w:val="0"/>
               </w:rPr>
-              <w:t>15</w:t>
-            </w:r>
-            <w:r>
-              <w:rPr>
-                <w:b w:val="0"/>
-                <w:bCs w:val="0"/>
-              </w:rPr>
-              <w:t>/02/2021</w:t>
+              <w:t>15/02/2021</w:t>
             </w:r>
           </w:p>
         </w:tc>
@@ -1822,14 +1753,7 @@
                 <w:b w:val="0"/>
                 <w:bCs w:val="0"/>
               </w:rPr>
-              <w:t>22</w:t>
-            </w:r>
-            <w:r>
-              <w:rPr>
-                <w:b w:val="0"/>
-                <w:bCs w:val="0"/>
-              </w:rPr>
-              <w:t>/02/2021</w:t>
+              <w:t>22/02/2021</w:t>
             </w:r>
           </w:p>
         </w:tc>
@@ -1946,21 +1870,7 @@
                 <w:b w:val="0"/>
                 <w:bCs w:val="0"/>
               </w:rPr>
-              <w:t>0</w:t>
-            </w:r>
-            <w:r>
-              <w:rPr>
-                <w:b w:val="0"/>
-                <w:bCs w:val="0"/>
-              </w:rPr>
-              <w:t>8</w:t>
-            </w:r>
-            <w:r>
-              <w:rPr>
-                <w:b w:val="0"/>
-                <w:bCs w:val="0"/>
-              </w:rPr>
-              <w:t>/03/2021</w:t>
+              <w:t>08/03/2021</w:t>
             </w:r>
           </w:p>
         </w:tc>
@@ -1997,10 +1907,7 @@
               <w:cnfStyle w:val="000000000000" w:firstRow="0" w:lastRow="0" w:firstColumn="0" w:lastColumn="0" w:oddVBand="0" w:evenVBand="0" w:oddHBand="0" w:evenHBand="0" w:firstRowFirstColumn="0" w:firstRowLastColumn="0" w:lastRowFirstColumn="0" w:lastRowLastColumn="0"/>
             </w:pPr>
             <w:r>
-              <w:t>1</w:t>
-            </w:r>
-            <w:r>
-              <w:t xml:space="preserve"> weeks</w:t>
+              <w:t>1 weeks</w:t>
             </w:r>
           </w:p>
         </w:tc>
@@ -2026,14 +1933,7 @@
                 <w:b w:val="0"/>
                 <w:bCs w:val="0"/>
               </w:rPr>
-              <w:t>15</w:t>
-            </w:r>
-            <w:r>
-              <w:rPr>
-                <w:b w:val="0"/>
-                <w:bCs w:val="0"/>
-              </w:rPr>
-              <w:t>/03/2021</w:t>
+              <w:t>15/03/2021</w:t>
             </w:r>
           </w:p>
         </w:tc>
@@ -2093,14 +1993,7 @@
                 <w:b w:val="0"/>
                 <w:bCs w:val="0"/>
               </w:rPr>
-              <w:t>22</w:t>
-            </w:r>
-            <w:r>
-              <w:rPr>
-                <w:b w:val="0"/>
-                <w:bCs w:val="0"/>
-              </w:rPr>
-              <w:t>/03/2021</w:t>
+              <w:t>22/03/2021</w:t>
             </w:r>
           </w:p>
         </w:tc>
@@ -2214,14 +2107,7 @@
                 <w:b w:val="0"/>
                 <w:bCs w:val="0"/>
               </w:rPr>
-              <w:t>29</w:t>
-            </w:r>
-            <w:r>
-              <w:rPr>
-                <w:b w:val="0"/>
-                <w:bCs w:val="0"/>
-              </w:rPr>
-              <w:t>/03/2021</w:t>
+              <w:t>29/03/2021</w:t>
             </w:r>
           </w:p>
         </w:tc>
@@ -2332,14 +2218,7 @@
                 <w:b w:val="0"/>
                 <w:bCs w:val="0"/>
               </w:rPr>
-              <w:t>12</w:t>
-            </w:r>
-            <w:r>
-              <w:rPr>
-                <w:b w:val="0"/>
-                <w:bCs w:val="0"/>
-              </w:rPr>
-              <w:t>/04/2021</w:t>
+              <w:t>12/04/2021</w:t>
             </w:r>
           </w:p>
         </w:tc>
@@ -2396,14 +2275,7 @@
                 <w:b w:val="0"/>
                 <w:bCs w:val="0"/>
               </w:rPr>
-              <w:t>19</w:t>
-            </w:r>
-            <w:r>
-              <w:rPr>
-                <w:b w:val="0"/>
-                <w:bCs w:val="0"/>
-              </w:rPr>
-              <w:t>/04/2021</w:t>
+              <w:t>19/04/2021</w:t>
             </w:r>
           </w:p>
         </w:tc>
@@ -2457,14 +2329,7 @@
                 <w:b w:val="0"/>
                 <w:bCs w:val="0"/>
               </w:rPr>
-              <w:t>26</w:t>
-            </w:r>
-            <w:r>
-              <w:rPr>
-                <w:b w:val="0"/>
-                <w:bCs w:val="0"/>
-              </w:rPr>
-              <w:t>/04/2021</w:t>
+              <w:t>26/04/2021</w:t>
             </w:r>
           </w:p>
         </w:tc>
@@ -2578,14 +2443,7 @@
                 <w:b w:val="0"/>
                 <w:bCs w:val="0"/>
               </w:rPr>
-              <w:t>10</w:t>
-            </w:r>
-            <w:r>
-              <w:rPr>
-                <w:b w:val="0"/>
-                <w:bCs w:val="0"/>
-              </w:rPr>
-              <w:t>/05/2021</w:t>
+              <w:t>10/05/2021</w:t>
             </w:r>
           </w:p>
         </w:tc>
@@ -2642,14 +2500,7 @@
                 <w:b w:val="0"/>
                 <w:bCs w:val="0"/>
               </w:rPr>
-              <w:t>14</w:t>
-            </w:r>
-            <w:r>
-              <w:rPr>
-                <w:b w:val="0"/>
-                <w:bCs w:val="0"/>
-              </w:rPr>
-              <w:t>/05/2021</w:t>
+              <w:t>14/05/2021</w:t>
             </w:r>
           </w:p>
         </w:tc>
@@ -2696,6 +2547,26 @@
           <w:bCs/>
         </w:rPr>
       </w:pPr>
+    </w:p>
+    <w:p>
+      <w:pPr>
+        <w:rPr>
+          <w:b/>
+          <w:bCs/>
+        </w:rPr>
+      </w:pPr>
+      <w:r>
+        <w:rPr>
+          <w:b/>
+          <w:bCs/>
+        </w:rPr>
+        <w:t>Repo</w:t>
+      </w:r>
+    </w:p>
+    <w:p>
+      <w:r>
+        <w:t>https://github.com/Chris-Mayes/Dissertation</w:t>
+      </w:r>
     </w:p>
     <w:sectPr>
       <w:pgSz w:w="11906" w:h="16838"/>

</xml_diff>